<commit_message>
add PETCT option, keep PET and CT together!
</commit_message>
<xml_diff>
--- a/Paper/JACMP/Iteration_1/Abstract.docx
+++ b/Paper/JACMP/Iteration_1/Abstract.docx
@@ -17,44 +17,20 @@
     </w:p>
     <w:p>
       <w:r>
-        <w:t>To address these issues, we present a novel tool designed to simplify the task of changing three often edited attributes: the frame of reference, the series instance unique identifier, and the study instance unique identifier. The tool features an intuitive user interface that empowers practitioners, regardless of their expertise, to effortlessly modify these three commonly edited values.</w:t>
+        <w:t>To address these issues, we present a novel tool designed to simplify the task of changing three often edited attributes: the frame of reference, the series instance unique identifier, and the SOP instance unique identifier. The tool features an intuitive user interface that empowers practitioners, regardless of their expertise, to effortlessly modify these three commonly edited values.</w:t>
       </w:r>
     </w:p>
     <w:p>
       <w:r>
-        <w:t xml:space="preserve">Validation Methods: Publicly available brain MRI </w:t>
-      </w:r>
-      <w:r>
-        <w:t xml:space="preserve">and </w:t>
-      </w:r>
-      <w:r>
-        <w:t xml:space="preserve">TCI </w:t>
-      </w:r>
-      <w:r>
-        <w:t>lung 4</w:t>
+        <w:t>Validation Methods: Publicly available brain MRI and TCI lung 4</w:t>
       </w:r>
       <w:proofErr w:type="gramStart"/>
       <w:r>
-        <w:t>DCT</w:t>
-      </w:r>
-      <w:r>
-        <w:t xml:space="preserve"> </w:t>
-      </w:r>
-      <w:r>
-        <w:t xml:space="preserve"> images</w:t>
+        <w:t>DCT  images</w:t>
       </w:r>
       <w:proofErr w:type="gramEnd"/>
       <w:r>
-        <w:t xml:space="preserve"> </w:t>
-      </w:r>
-      <w:r>
-        <w:t xml:space="preserve">were used </w:t>
-      </w:r>
-      <w:r>
-        <w:t>to evaluate the software</w:t>
-      </w:r>
-      <w:r>
-        <w:t xml:space="preserve">. The ability to change the frame of reference, series instance identifier, and study instance identifier using the program was evaluated with both the </w:t>
+        <w:t xml:space="preserve"> were used to evaluate the software. The ability to change the frame of reference, series instance identifier, and SOP instance identifier using the program was evaluated with both the </w:t>
       </w:r>
       <w:proofErr w:type="spellStart"/>
       <w:r>
@@ -72,7 +48,7 @@
     </w:p>
     <w:p>
       <w:r>
-        <w:t>Potential applications: This innovation holds promise for improving the overall workflow efficiency and safety within radiation oncology and radiology, where breaking the frame of refence or changing the series/study unique identifiers is a common occurrence.</w:t>
+        <w:t>Potential applications: This innovation holds promise for improving the overall workflow efficiency and safety within radiation oncology and radiology, where breaking the frame of refence or changing the series/SOP unique identifiers is a common occurrence.</w:t>
       </w:r>
     </w:p>
     <w:sectPr>

</xml_diff>